<commit_message>
Added cast events and begin implementing aura system
</commit_message>
<xml_diff>
--- a/Class Design.docx
+++ b/Class Design.docx
@@ -1041,7 +1041,25 @@
                 <w:sz w:val="24"/>
                 <w:szCs w:val="24"/>
               </w:rPr>
-              <w:t>CD – Causes all heals to splash for X seconds</w:t>
+              <w:t xml:space="preserve">CD – Causes all heals to </w:t>
+            </w:r>
+            <w:r>
+              <w:rPr>
+                <w:rFonts w:ascii="Times New Roman" w:hAnsi="Times New Roman" w:cs="Times New Roman"/>
+                <w:sz w:val="24"/>
+                <w:szCs w:val="24"/>
+              </w:rPr>
+              <w:t>chain</w:t>
+            </w:r>
+            <w:bookmarkStart w:id="0" w:name="_GoBack"/>
+            <w:bookmarkEnd w:id="0"/>
+            <w:r>
+              <w:rPr>
+                <w:rFonts w:ascii="Times New Roman" w:hAnsi="Times New Roman" w:cs="Times New Roman"/>
+                <w:sz w:val="24"/>
+                <w:szCs w:val="24"/>
+              </w:rPr>
+              <w:t xml:space="preserve"> for X seconds</w:t>
             </w:r>
           </w:p>
         </w:tc>
@@ -2473,8 +2491,6 @@
               </w:rPr>
               <w:t>gains two additional targets</w:t>
             </w:r>
-            <w:bookmarkStart w:id="0" w:name="_GoBack"/>
-            <w:bookmarkEnd w:id="0"/>
           </w:p>
         </w:tc>
         <w:tc>

</xml_diff>

<commit_message>
Bunch of uncommitted changes
</commit_message>
<xml_diff>
--- a/Class Design.docx
+++ b/Class Design.docx
@@ -1051,8 +1051,6 @@
               </w:rPr>
               <w:t>chain</w:t>
             </w:r>
-            <w:bookmarkStart w:id="0" w:name="_GoBack"/>
-            <w:bookmarkEnd w:id="0"/>
             <w:r>
               <w:rPr>
                 <w:rFonts w:ascii="Times New Roman" w:hAnsi="Times New Roman" w:cs="Times New Roman"/>
@@ -1771,8 +1769,18 @@
                 <w:sz w:val="24"/>
                 <w:szCs w:val="24"/>
               </w:rPr>
-              <w:t>Smart AoE</w:t>
-            </w:r>
+              <w:t xml:space="preserve">Smart </w:t>
+            </w:r>
+            <w:proofErr w:type="spellStart"/>
+            <w:r>
+              <w:rPr>
+                <w:rFonts w:ascii="Times New Roman" w:hAnsi="Times New Roman" w:cs="Times New Roman"/>
+                <w:sz w:val="24"/>
+                <w:szCs w:val="24"/>
+              </w:rPr>
+              <w:t>AoE</w:t>
+            </w:r>
+            <w:proofErr w:type="spellEnd"/>
           </w:p>
         </w:tc>
         <w:tc>
@@ -1903,14 +1911,6 @@
                 <w:sz w:val="24"/>
                 <w:szCs w:val="24"/>
               </w:rPr>
-              <w:t xml:space="preserve">Recite the </w:t>
-            </w:r>
-            <w:r>
-              <w:rPr>
-                <w:rFonts w:ascii="Times New Roman" w:hAnsi="Times New Roman" w:cs="Times New Roman"/>
-                <w:sz w:val="24"/>
-                <w:szCs w:val="24"/>
-              </w:rPr>
               <w:t>Litany</w:t>
             </w:r>
           </w:p>
@@ -1928,6 +1928,7 @@
                 <w:szCs w:val="24"/>
               </w:rPr>
             </w:pPr>
+            <w:proofErr w:type="spellStart"/>
             <w:r>
               <w:rPr>
                 <w:rFonts w:ascii="Times New Roman" w:hAnsi="Times New Roman" w:cs="Times New Roman"/>
@@ -1936,6 +1937,7 @@
               </w:rPr>
               <w:t>AoE</w:t>
             </w:r>
+            <w:proofErr w:type="spellEnd"/>
           </w:p>
         </w:tc>
         <w:tc>
@@ -2063,6 +2065,7 @@
           <w:szCs w:val="24"/>
         </w:rPr>
       </w:pPr>
+      <w:bookmarkStart w:id="0" w:name="_GoBack"/>
       <w:r>
         <w:rPr>
           <w:rFonts w:ascii="Times New Roman" w:hAnsi="Times New Roman" w:cs="Times New Roman"/>
@@ -2073,6 +2076,7 @@
         <w:t>Talents</w:t>
       </w:r>
     </w:p>
+    <w:bookmarkEnd w:id="0"/>
     <w:p>
       <w:pPr>
         <w:spacing w:after="0"/>
@@ -2624,7 +2628,7 @@
                 <w:sz w:val="24"/>
                 <w:szCs w:val="24"/>
               </w:rPr>
-              <w:t>Recite the Litany</w:t>
+              <w:t>Litany</w:t>
             </w:r>
           </w:p>
         </w:tc>
@@ -2683,6 +2687,7 @@
           <w:sz w:val="32"/>
           <w:szCs w:val="32"/>
         </w:rPr>
+        <w:lastRenderedPageBreak/>
         <w:t>Witch</w:t>
       </w:r>
     </w:p>
@@ -3042,8 +3047,18 @@
                 <w:sz w:val="24"/>
                 <w:szCs w:val="24"/>
               </w:rPr>
-              <w:t>Long HoT</w:t>
-            </w:r>
+              <w:t xml:space="preserve">Long </w:t>
+            </w:r>
+            <w:proofErr w:type="spellStart"/>
+            <w:r>
+              <w:rPr>
+                <w:rFonts w:ascii="Times New Roman" w:hAnsi="Times New Roman" w:cs="Times New Roman"/>
+                <w:sz w:val="24"/>
+                <w:szCs w:val="24"/>
+              </w:rPr>
+              <w:t>HoT</w:t>
+            </w:r>
+            <w:proofErr w:type="spellEnd"/>
           </w:p>
         </w:tc>
       </w:tr>
@@ -3198,8 +3213,18 @@
                 <w:sz w:val="24"/>
                 <w:szCs w:val="24"/>
               </w:rPr>
-              <w:t>Unique – Long HoT</w:t>
-            </w:r>
+              <w:t xml:space="preserve">Unique – Long </w:t>
+            </w:r>
+            <w:proofErr w:type="spellStart"/>
+            <w:r>
+              <w:rPr>
+                <w:rFonts w:ascii="Times New Roman" w:hAnsi="Times New Roman" w:cs="Times New Roman"/>
+                <w:sz w:val="24"/>
+                <w:szCs w:val="24"/>
+              </w:rPr>
+              <w:t>HoT</w:t>
+            </w:r>
+            <w:proofErr w:type="spellEnd"/>
           </w:p>
         </w:tc>
       </w:tr>
@@ -3352,8 +3377,18 @@
                 <w:sz w:val="24"/>
                 <w:szCs w:val="24"/>
               </w:rPr>
-              <w:t>Short HoT</w:t>
-            </w:r>
+              <w:t xml:space="preserve">Short </w:t>
+            </w:r>
+            <w:proofErr w:type="spellStart"/>
+            <w:r>
+              <w:rPr>
+                <w:rFonts w:ascii="Times New Roman" w:hAnsi="Times New Roman" w:cs="Times New Roman"/>
+                <w:sz w:val="24"/>
+                <w:szCs w:val="24"/>
+              </w:rPr>
+              <w:t>HoT</w:t>
+            </w:r>
+            <w:proofErr w:type="spellEnd"/>
           </w:p>
         </w:tc>
       </w:tr>
@@ -4183,8 +4218,18 @@
                 <w:sz w:val="24"/>
                 <w:szCs w:val="24"/>
               </w:rPr>
-              <w:t>Medium HoT</w:t>
-            </w:r>
+              <w:t xml:space="preserve">Medium </w:t>
+            </w:r>
+            <w:proofErr w:type="spellStart"/>
+            <w:r>
+              <w:rPr>
+                <w:rFonts w:ascii="Times New Roman" w:hAnsi="Times New Roman" w:cs="Times New Roman"/>
+                <w:sz w:val="24"/>
+                <w:szCs w:val="24"/>
+              </w:rPr>
+              <w:t>HoT</w:t>
+            </w:r>
+            <w:proofErr w:type="spellEnd"/>
           </w:p>
         </w:tc>
       </w:tr>
@@ -4339,7 +4384,25 @@
                 <w:sz w:val="24"/>
                 <w:szCs w:val="24"/>
               </w:rPr>
-              <w:t xml:space="preserve">Medium HoT – </w:t>
+              <w:t xml:space="preserve">Medium </w:t>
+            </w:r>
+            <w:proofErr w:type="spellStart"/>
+            <w:r>
+              <w:rPr>
+                <w:rFonts w:ascii="Times New Roman" w:hAnsi="Times New Roman" w:cs="Times New Roman"/>
+                <w:sz w:val="24"/>
+                <w:szCs w:val="24"/>
+              </w:rPr>
+              <w:t>HoT</w:t>
+            </w:r>
+            <w:proofErr w:type="spellEnd"/>
+            <w:r>
+              <w:rPr>
+                <w:rFonts w:ascii="Times New Roman" w:hAnsi="Times New Roman" w:cs="Times New Roman"/>
+                <w:sz w:val="24"/>
+                <w:szCs w:val="24"/>
+              </w:rPr>
+              <w:t xml:space="preserve"> – </w:t>
             </w:r>
             <w:r>
               <w:rPr>
@@ -4393,8 +4456,18 @@
                 <w:sz w:val="24"/>
                 <w:szCs w:val="24"/>
               </w:rPr>
-              <w:t>Smart AoE</w:t>
-            </w:r>
+              <w:t xml:space="preserve">Smart </w:t>
+            </w:r>
+            <w:proofErr w:type="spellStart"/>
+            <w:r>
+              <w:rPr>
+                <w:rFonts w:ascii="Times New Roman" w:hAnsi="Times New Roman" w:cs="Times New Roman"/>
+                <w:sz w:val="24"/>
+                <w:szCs w:val="24"/>
+              </w:rPr>
+              <w:t>AoE</w:t>
+            </w:r>
+            <w:proofErr w:type="spellEnd"/>
           </w:p>
         </w:tc>
         <w:tc>
@@ -4531,6 +4604,7 @@
                 <w:szCs w:val="24"/>
               </w:rPr>
             </w:pPr>
+            <w:proofErr w:type="spellStart"/>
             <w:r>
               <w:rPr>
                 <w:rFonts w:ascii="Times New Roman" w:hAnsi="Times New Roman" w:cs="Times New Roman"/>
@@ -4539,6 +4613,7 @@
               </w:rPr>
               <w:t>AoE</w:t>
             </w:r>
+            <w:proofErr w:type="spellEnd"/>
           </w:p>
         </w:tc>
         <w:tc>
@@ -4812,8 +4887,18 @@
           <w:sz w:val="24"/>
           <w:szCs w:val="32"/>
         </w:rPr>
-        <w:t>Smart AoE</w:t>
+        <w:t xml:space="preserve">Smart </w:t>
       </w:r>
+      <w:proofErr w:type="spellStart"/>
+      <w:r>
+        <w:rPr>
+          <w:rFonts w:ascii="Times New Roman" w:hAnsi="Times New Roman" w:cs="Times New Roman"/>
+          <w:sz w:val="24"/>
+          <w:szCs w:val="32"/>
+        </w:rPr>
+        <w:t>AoE</w:t>
+      </w:r>
+      <w:proofErr w:type="spellEnd"/>
     </w:p>
     <w:p>
       <w:pPr>
@@ -4843,6 +4928,7 @@
           <w:szCs w:val="32"/>
         </w:rPr>
       </w:pPr>
+      <w:proofErr w:type="spellStart"/>
       <w:r>
         <w:rPr>
           <w:rFonts w:ascii="Times New Roman" w:hAnsi="Times New Roman" w:cs="Times New Roman"/>
@@ -4851,6 +4937,7 @@
         </w:rPr>
         <w:t>AoE</w:t>
       </w:r>
+      <w:proofErr w:type="spellEnd"/>
     </w:p>
     <w:p>
       <w:pPr>

</xml_diff>